<commit_message>
Commit of both deprivation and population rmarkdown documents.
</commit_message>
<xml_diff>
--- a/rmarkdown/deprivation.docx
+++ b/rmarkdown/deprivation.docx
@@ -58,38 +58,861 @@
         </w:r>
       </w:hyperlink>
       <w:r>
-        <w:t xml:space="preserve">). The scores, which are used in calculating the index, are used – not the index ranking.</w:t>
+        <w:t xml:space="preserve">) and the Scottish Index of Multiple Deprivation (</w:t>
+      </w:r>
+      <w:hyperlink r:id="rId22">
+        <w:r>
+          <w:rPr>
+            <w:rStyle w:val="Hyperlink"/>
+          </w:rPr>
+          <w:t xml:space="preserve">https://simd.scot/2016/#/simd2016/BTTTFTT/9/-4.0000/55.9000/</w:t>
+        </w:r>
+      </w:hyperlink>
+      <w:r>
+        <w:t xml:space="preserve">). These data are aggregated at a similar small-area output (SMO), which allows us to get more granularity from the data across England and Scotland.</w:t>
       </w:r>
     </w:p>
     <w:p>
       <w:pPr>
-        <w:pStyle w:val="SourceCode"/>
+        <w:pStyle w:val="BodyText"/>
       </w:pPr>
       <w:r>
-        <w:rPr>
-          <w:rStyle w:val="VerbatimChar"/>
-        </w:rPr>
-        <w:t xml:space="preserve">##  [1] "DataZon"    "Name"       "intrmd_"    "concl_r"    "incm_rt"   </w:t>
+        <w:t xml:space="preserve">The scores, which are used in calculating the index, are used –</w:t>
       </w:r>
       <w:r>
-        <w:br w:type="textWrapping"/>
+        <w:t xml:space="preserve"> </w:t>
       </w:r>
       <w:r>
         <w:rPr>
-          <w:rStyle w:val="VerbatimChar"/>
+          <w:i/>
+          <w:b/>
         </w:rPr>
-        <w:t xml:space="preserve">##  [6] "emplymnt_r" "depress"    "lbwt"       "attndnc"    "attnmnt"   </w:t>
+        <w:t xml:space="preserve">not the index ranking</w:t>
       </w:r>
       <w:r>
-        <w:br w:type="textWrapping"/>
-      </w:r>
-      <w:r>
-        <w:rPr>
-          <w:rStyle w:val="VerbatimChar"/>
-        </w:rPr>
-        <w:t xml:space="preserve">## [11] "neet"       "hesa"       "ovrcrwdd_r" "ncntrlht_r" "geometry"</w:t>
+        <w:t xml:space="preserve">. For instance, one score used to determine income deprivation is the percentatge of people within a SMO that are income deprived. Index rankings themselves are not appropriate for comparing places across the two indexes as they are relational within countries (not between).</w:t>
       </w:r>
     </w:p>
+    <w:p>
+      <w:pPr>
+        <w:pStyle w:val="BodyText"/>
+      </w:pPr>
+      <w:r>
+        <w:t xml:space="preserve">We cover employment and income deprivation in the following sections. Each deprivation area includes an overview table and map as well as general statistics. Tables allow for statistics to be easily compared across case study areas, whilst maps allow for the spatial differences within case study local authorities to be more easily identifiable.</w:t>
+      </w:r>
+    </w:p>
+    <w:p>
+      <w:pPr>
+        <w:pStyle w:val="Heading2"/>
+      </w:pPr>
+      <w:bookmarkStart w:id="23" w:name="employment-deprivation"/>
+      <w:r>
+        <w:t xml:space="preserve">Employment Deprivation</w:t>
+      </w:r>
+      <w:bookmarkEnd w:id="23"/>
+    </w:p>
+    <w:p>
+      <w:pPr>
+        <w:pStyle w:val="BlockText"/>
+      </w:pPr>
+      <w:r>
+        <w:t xml:space="preserve">The Employment Deprivation Domain measures the proportion of the working-age population in an area involuntarily excluded from the labour market. This includes people who would like to work but are unable to do so due to unemployment, sickness or disability, or caring responsibilities.</w:t>
+      </w:r>
+    </w:p>
+    <w:tbl xmlns:w="http://schemas.openxmlformats.org/wordprocessingml/2006/main" xmlns:r="http://schemas.openxmlformats.org/officeDocument/2006/relationships" xmlns:w14="http://schemas.microsoft.com/office/word/2010/wordml" xmlns:wp="http://schemas.openxmlformats.org/drawingml/2006/wordprocessingDrawing" xmlns:a="http://schemas.openxmlformats.org/drawingml/2006/main" xmlns:pic="http://schemas.openxmlformats.org/drawingml/2006/picture">
+      <w:tblPr>
+        <w:tblLayout w:type="fixed"/>
+        <w:jc w:val="center"/>
+      </w:tblPr>
+      <w:tblGrid>
+        <w:gridCol w:w="2880"/>
+        <w:gridCol w:w="1440"/>
+        <w:gridCol w:w="1440"/>
+        <w:gridCol w:w="1440"/>
+        <w:gridCol w:w="1440"/>
+      </w:tblGrid>
+      <w:tr>
+        <w:trPr>
+          <w:cantSplit/>
+          <w:trHeight w:val="360"/>
+          <w:tblHeader/>
+        </w:trPr>
+        <w:tc>
+          <w:tcPr>
+            <w:tcBorders>
+              <w:bottom w:val="single" w:sz="16" w:space="0" w:color="000000"/>
+              <w:top w:val="single" w:sz="16" w:space="0" w:color="000000"/>
+            </w:tcBorders>
+            <w:shd w:val="clear" w:color="auto" w:fill="FFFFFF"/>
+            <w:tcMar>
+              <w:top w:w="0" w:type="dxa"/>
+              <w:bottom w:w="0" w:type="dxa"/>
+              <w:left w:w="0" w:type="dxa"/>
+              <w:right w:w="0" w:type="dxa"/>
+            </w:tcMar>
+            <w:vAlign w:val="center"/>
+          </w:tcPr>
+          <w:p>
+            <w:pPr>
+              <w:jc w:val="right"/>
+              <w:spacing w:after="40" w:before="40"/>
+              <w:ind w:firstLine="0" w:left="100" w:right="100"/>
+            </w:pPr>
+            <w:r xmlns:w="http://schemas.openxmlformats.org/wordprocessingml/2006/main" xmlns:wp="http://schemas.openxmlformats.org/drawingml/2006/wordprocessingDrawing" xmlns:r="http://schemas.openxmlformats.org/officeDocument/2006/relationships" xmlns:w14="http://schemas.microsoft.com/office/word/2010/wordml">
+              <w:rPr>
+                <w:rFonts w:ascii="Arial" w:hAnsi="Arial" w:eastAsia="Arial" w:cs="Arial"/>
+                <w:sz w:val="22"/>
+                <w:szCs w:val="22"/>
+                <w:color w:val="111111"/>
+              </w:rPr>
+              <w:t xml:space="preserve">Case study area</w:t>
+            </w:r>
+          </w:p>
+        </w:tc>
+        <w:tc>
+          <w:tcPr>
+            <w:tcBorders>
+              <w:bottom w:val="single" w:sz="16" w:space="0" w:color="000000"/>
+              <w:top w:val="single" w:sz="16" w:space="0" w:color="000000"/>
+            </w:tcBorders>
+            <w:shd w:val="clear" w:color="auto" w:fill="FFFFFF"/>
+            <w:tcMar>
+              <w:top w:w="0" w:type="dxa"/>
+              <w:bottom w:w="0" w:type="dxa"/>
+              <w:left w:w="0" w:type="dxa"/>
+              <w:right w:w="0" w:type="dxa"/>
+            </w:tcMar>
+            <w:vAlign w:val="center"/>
+          </w:tcPr>
+          <w:p>
+            <w:pPr>
+              <w:jc w:val="right"/>
+              <w:spacing w:after="40" w:before="40"/>
+              <w:ind w:firstLine="0" w:left="100" w:right="100"/>
+            </w:pPr>
+            <w:r xmlns:w="http://schemas.openxmlformats.org/wordprocessingml/2006/main" xmlns:wp="http://schemas.openxmlformats.org/drawingml/2006/wordprocessingDrawing" xmlns:r="http://schemas.openxmlformats.org/officeDocument/2006/relationships" xmlns:w14="http://schemas.microsoft.com/office/word/2010/wordml">
+              <w:rPr>
+                <w:rFonts w:ascii="Arial" w:hAnsi="Arial" w:eastAsia="Arial" w:cs="Arial"/>
+                <w:sz w:val="22"/>
+                <w:szCs w:val="22"/>
+                <w:color w:val="111111"/>
+              </w:rPr>
+              <w:t xml:space="preserve">Median</w:t>
+            </w:r>
+          </w:p>
+        </w:tc>
+        <w:tc>
+          <w:tcPr>
+            <w:tcBorders>
+              <w:bottom w:val="single" w:sz="16" w:space="0" w:color="000000"/>
+              <w:top w:val="single" w:sz="16" w:space="0" w:color="000000"/>
+            </w:tcBorders>
+            <w:shd w:val="clear" w:color="auto" w:fill="FFFFFF"/>
+            <w:tcMar>
+              <w:top w:w="0" w:type="dxa"/>
+              <w:bottom w:w="0" w:type="dxa"/>
+              <w:left w:w="0" w:type="dxa"/>
+              <w:right w:w="0" w:type="dxa"/>
+            </w:tcMar>
+            <w:vAlign w:val="center"/>
+          </w:tcPr>
+          <w:p>
+            <w:pPr>
+              <w:jc w:val="right"/>
+              <w:spacing w:after="40" w:before="40"/>
+              <w:ind w:firstLine="0" w:left="100" w:right="100"/>
+            </w:pPr>
+            <w:r xmlns:w="http://schemas.openxmlformats.org/wordprocessingml/2006/main" xmlns:wp="http://schemas.openxmlformats.org/drawingml/2006/wordprocessingDrawing" xmlns:r="http://schemas.openxmlformats.org/officeDocument/2006/relationships" xmlns:w14="http://schemas.microsoft.com/office/word/2010/wordml">
+              <w:rPr>
+                <w:rFonts w:ascii="Arial" w:hAnsi="Arial" w:eastAsia="Arial" w:cs="Arial"/>
+                <w:sz w:val="22"/>
+                <w:szCs w:val="22"/>
+                <w:color w:val="111111"/>
+              </w:rPr>
+              <w:t xml:space="preserve">Mean</w:t>
+            </w:r>
+          </w:p>
+        </w:tc>
+        <w:tc>
+          <w:tcPr>
+            <w:tcBorders>
+              <w:bottom w:val="single" w:sz="16" w:space="0" w:color="000000"/>
+              <w:top w:val="single" w:sz="16" w:space="0" w:color="000000"/>
+            </w:tcBorders>
+            <w:shd w:val="clear" w:color="auto" w:fill="FFFFFF"/>
+            <w:tcMar>
+              <w:top w:w="0" w:type="dxa"/>
+              <w:bottom w:w="0" w:type="dxa"/>
+              <w:left w:w="0" w:type="dxa"/>
+              <w:right w:w="0" w:type="dxa"/>
+            </w:tcMar>
+            <w:vAlign w:val="center"/>
+          </w:tcPr>
+          <w:p>
+            <w:pPr>
+              <w:jc w:val="right"/>
+              <w:spacing w:after="40" w:before="40"/>
+              <w:ind w:firstLine="0" w:left="100" w:right="100"/>
+            </w:pPr>
+            <w:r xmlns:w="http://schemas.openxmlformats.org/wordprocessingml/2006/main" xmlns:wp="http://schemas.openxmlformats.org/drawingml/2006/wordprocessingDrawing" xmlns:r="http://schemas.openxmlformats.org/officeDocument/2006/relationships" xmlns:w14="http://schemas.microsoft.com/office/word/2010/wordml">
+              <w:rPr>
+                <w:rFonts w:ascii="Arial" w:hAnsi="Arial" w:eastAsia="Arial" w:cs="Arial"/>
+                <w:sz w:val="22"/>
+                <w:szCs w:val="22"/>
+                <w:color w:val="111111"/>
+              </w:rPr>
+              <w:t xml:space="preserve">Minimum</w:t>
+            </w:r>
+          </w:p>
+        </w:tc>
+        <w:tc>
+          <w:tcPr>
+            <w:tcBorders>
+              <w:bottom w:val="single" w:sz="16" w:space="0" w:color="000000"/>
+              <w:top w:val="single" w:sz="16" w:space="0" w:color="000000"/>
+            </w:tcBorders>
+            <w:shd w:val="clear" w:color="auto" w:fill="FFFFFF"/>
+            <w:tcMar>
+              <w:top w:w="0" w:type="dxa"/>
+              <w:bottom w:w="0" w:type="dxa"/>
+              <w:left w:w="0" w:type="dxa"/>
+              <w:right w:w="0" w:type="dxa"/>
+            </w:tcMar>
+            <w:vAlign w:val="center"/>
+          </w:tcPr>
+          <w:p>
+            <w:pPr>
+              <w:jc w:val="right"/>
+              <w:spacing w:after="40" w:before="40"/>
+              <w:ind w:firstLine="0" w:left="100" w:right="100"/>
+            </w:pPr>
+            <w:r xmlns:w="http://schemas.openxmlformats.org/wordprocessingml/2006/main" xmlns:wp="http://schemas.openxmlformats.org/drawingml/2006/wordprocessingDrawing" xmlns:r="http://schemas.openxmlformats.org/officeDocument/2006/relationships" xmlns:w14="http://schemas.microsoft.com/office/word/2010/wordml">
+              <w:rPr>
+                <w:rFonts w:ascii="Arial" w:hAnsi="Arial" w:eastAsia="Arial" w:cs="Arial"/>
+                <w:sz w:val="22"/>
+                <w:szCs w:val="22"/>
+                <w:color w:val="111111"/>
+              </w:rPr>
+              <w:t xml:space="preserve">Maximum</w:t>
+            </w:r>
+          </w:p>
+        </w:tc>
+      </w:tr>
+      <w:tr>
+        <w:trPr>
+          <w:cantSplit/>
+          <w:trHeight w:val="360"/>
+        </w:trPr>
+        <w:tc>
+          <w:tcPr>
+            <w:tcBorders/>
+            <w:shd w:val="clear" w:color="auto" w:fill="FFFFFF"/>
+            <w:tcMar>
+              <w:top w:w="0" w:type="dxa"/>
+              <w:bottom w:w="0" w:type="dxa"/>
+              <w:left w:w="0" w:type="dxa"/>
+              <w:right w:w="0" w:type="dxa"/>
+            </w:tcMar>
+            <w:vAlign w:val="center"/>
+          </w:tcPr>
+          <w:p>
+            <w:pPr>
+              <w:jc w:val="right"/>
+              <w:spacing w:after="40" w:before="40"/>
+              <w:ind w:firstLine="0" w:left="100" w:right="100"/>
+            </w:pPr>
+            <w:r xmlns:w="http://schemas.openxmlformats.org/wordprocessingml/2006/main" xmlns:wp="http://schemas.openxmlformats.org/drawingml/2006/wordprocessingDrawing" xmlns:r="http://schemas.openxmlformats.org/officeDocument/2006/relationships" xmlns:w14="http://schemas.microsoft.com/office/word/2010/wordml">
+              <w:rPr>
+                <w:rFonts w:ascii="Arial" w:hAnsi="Arial" w:eastAsia="Arial" w:cs="Arial"/>
+                <w:sz w:val="22"/>
+                <w:szCs w:val="22"/>
+                <w:color w:val="111111"/>
+              </w:rPr>
+              <w:t xml:space="preserve">Na h-Eileanan Siar</w:t>
+            </w:r>
+          </w:p>
+        </w:tc>
+        <w:tc>
+          <w:tcPr>
+            <w:tcBorders/>
+            <w:shd w:val="clear" w:color="auto" w:fill="FFFFFF"/>
+            <w:tcMar>
+              <w:top w:w="0" w:type="dxa"/>
+              <w:bottom w:w="0" w:type="dxa"/>
+              <w:left w:w="0" w:type="dxa"/>
+              <w:right w:w="0" w:type="dxa"/>
+            </w:tcMar>
+            <w:vAlign w:val="center"/>
+          </w:tcPr>
+          <w:p>
+            <w:pPr>
+              <w:jc w:val="right"/>
+              <w:spacing w:after="40" w:before="40"/>
+              <w:ind w:firstLine="0" w:left="100" w:right="100"/>
+            </w:pPr>
+            <w:r xmlns:w="http://schemas.openxmlformats.org/wordprocessingml/2006/main" xmlns:wp="http://schemas.openxmlformats.org/drawingml/2006/wordprocessingDrawing" xmlns:r="http://schemas.openxmlformats.org/officeDocument/2006/relationships" xmlns:w14="http://schemas.microsoft.com/office/word/2010/wordml">
+              <w:rPr>
+                <w:rFonts w:ascii="Arial" w:hAnsi="Arial" w:eastAsia="Arial" w:cs="Arial"/>
+                <w:sz w:val="22"/>
+                <w:szCs w:val="22"/>
+                <w:color w:val="111111"/>
+              </w:rPr>
+              <w:t xml:space="preserve">8.00%</w:t>
+            </w:r>
+          </w:p>
+        </w:tc>
+        <w:tc>
+          <w:tcPr>
+            <w:tcBorders/>
+            <w:shd w:val="clear" w:color="auto" w:fill="FFFFFF"/>
+            <w:tcMar>
+              <w:top w:w="0" w:type="dxa"/>
+              <w:bottom w:w="0" w:type="dxa"/>
+              <w:left w:w="0" w:type="dxa"/>
+              <w:right w:w="0" w:type="dxa"/>
+            </w:tcMar>
+            <w:vAlign w:val="center"/>
+          </w:tcPr>
+          <w:p>
+            <w:pPr>
+              <w:jc w:val="right"/>
+              <w:spacing w:after="40" w:before="40"/>
+              <w:ind w:firstLine="0" w:left="100" w:right="100"/>
+            </w:pPr>
+            <w:r xmlns:w="http://schemas.openxmlformats.org/wordprocessingml/2006/main" xmlns:wp="http://schemas.openxmlformats.org/drawingml/2006/wordprocessingDrawing" xmlns:r="http://schemas.openxmlformats.org/officeDocument/2006/relationships" xmlns:w14="http://schemas.microsoft.com/office/word/2010/wordml">
+              <w:rPr>
+                <w:rFonts w:ascii="Arial" w:hAnsi="Arial" w:eastAsia="Arial" w:cs="Arial"/>
+                <w:sz w:val="22"/>
+                <w:szCs w:val="22"/>
+                <w:color w:val="111111"/>
+              </w:rPr>
+              <w:t xml:space="preserve">8.44%</w:t>
+            </w:r>
+          </w:p>
+        </w:tc>
+        <w:tc>
+          <w:tcPr>
+            <w:tcBorders/>
+            <w:shd w:val="clear" w:color="auto" w:fill="FFFFFF"/>
+            <w:tcMar>
+              <w:top w:w="0" w:type="dxa"/>
+              <w:bottom w:w="0" w:type="dxa"/>
+              <w:left w:w="0" w:type="dxa"/>
+              <w:right w:w="0" w:type="dxa"/>
+            </w:tcMar>
+            <w:vAlign w:val="center"/>
+          </w:tcPr>
+          <w:p>
+            <w:pPr>
+              <w:jc w:val="right"/>
+              <w:spacing w:after="40" w:before="40"/>
+              <w:ind w:firstLine="0" w:left="100" w:right="100"/>
+            </w:pPr>
+            <w:r xmlns:w="http://schemas.openxmlformats.org/wordprocessingml/2006/main" xmlns:wp="http://schemas.openxmlformats.org/drawingml/2006/wordprocessingDrawing" xmlns:r="http://schemas.openxmlformats.org/officeDocument/2006/relationships" xmlns:w14="http://schemas.microsoft.com/office/word/2010/wordml">
+              <w:rPr>
+                <w:rFonts w:ascii="Arial" w:hAnsi="Arial" w:eastAsia="Arial" w:cs="Arial"/>
+                <w:sz w:val="22"/>
+                <w:szCs w:val="22"/>
+                <w:color w:val="111111"/>
+              </w:rPr>
+              <w:t xml:space="preserve">6.00%</w:t>
+            </w:r>
+          </w:p>
+        </w:tc>
+        <w:tc>
+          <w:tcPr>
+            <w:tcBorders/>
+            <w:shd w:val="clear" w:color="auto" w:fill="FFFFFF"/>
+            <w:tcMar>
+              <w:top w:w="0" w:type="dxa"/>
+              <w:bottom w:w="0" w:type="dxa"/>
+              <w:left w:w="0" w:type="dxa"/>
+              <w:right w:w="0" w:type="dxa"/>
+            </w:tcMar>
+            <w:vAlign w:val="center"/>
+          </w:tcPr>
+          <w:p>
+            <w:pPr>
+              <w:jc w:val="right"/>
+              <w:spacing w:after="40" w:before="40"/>
+              <w:ind w:firstLine="0" w:left="100" w:right="100"/>
+            </w:pPr>
+            <w:r xmlns:w="http://schemas.openxmlformats.org/wordprocessingml/2006/main" xmlns:wp="http://schemas.openxmlformats.org/drawingml/2006/wordprocessingDrawing" xmlns:r="http://schemas.openxmlformats.org/officeDocument/2006/relationships" xmlns:w14="http://schemas.microsoft.com/office/word/2010/wordml">
+              <w:rPr>
+                <w:rFonts w:ascii="Arial" w:hAnsi="Arial" w:eastAsia="Arial" w:cs="Arial"/>
+                <w:sz w:val="22"/>
+                <w:szCs w:val="22"/>
+                <w:color w:val="111111"/>
+              </w:rPr>
+              <w:t xml:space="preserve">16.0%</w:t>
+            </w:r>
+          </w:p>
+        </w:tc>
+      </w:tr>
+      <w:tr>
+        <w:trPr>
+          <w:cantSplit/>
+          <w:trHeight w:val="360"/>
+        </w:trPr>
+        <w:tc>
+          <w:tcPr>
+            <w:tcBorders/>
+            <w:shd w:val="clear" w:color="auto" w:fill="FFFFFF"/>
+            <w:tcMar>
+              <w:top w:w="0" w:type="dxa"/>
+              <w:bottom w:w="0" w:type="dxa"/>
+              <w:left w:w="0" w:type="dxa"/>
+              <w:right w:w="0" w:type="dxa"/>
+            </w:tcMar>
+            <w:vAlign w:val="center"/>
+          </w:tcPr>
+          <w:p>
+            <w:pPr>
+              <w:jc w:val="right"/>
+              <w:spacing w:after="40" w:before="40"/>
+              <w:ind w:firstLine="0" w:left="100" w:right="100"/>
+            </w:pPr>
+            <w:r xmlns:w="http://schemas.openxmlformats.org/wordprocessingml/2006/main" xmlns:wp="http://schemas.openxmlformats.org/drawingml/2006/wordprocessingDrawing" xmlns:r="http://schemas.openxmlformats.org/officeDocument/2006/relationships" xmlns:w14="http://schemas.microsoft.com/office/word/2010/wordml">
+              <w:rPr>
+                <w:rFonts w:ascii="Arial" w:hAnsi="Arial" w:eastAsia="Arial" w:cs="Arial"/>
+                <w:sz w:val="22"/>
+                <w:szCs w:val="22"/>
+                <w:color w:val="111111"/>
+              </w:rPr>
+              <w:t xml:space="preserve">Northumberland</w:t>
+            </w:r>
+          </w:p>
+        </w:tc>
+        <w:tc>
+          <w:tcPr>
+            <w:tcBorders/>
+            <w:shd w:val="clear" w:color="auto" w:fill="FFFFFF"/>
+            <w:tcMar>
+              <w:top w:w="0" w:type="dxa"/>
+              <w:bottom w:w="0" w:type="dxa"/>
+              <w:left w:w="0" w:type="dxa"/>
+              <w:right w:w="0" w:type="dxa"/>
+            </w:tcMar>
+            <w:vAlign w:val="center"/>
+          </w:tcPr>
+          <w:p>
+            <w:pPr>
+              <w:jc w:val="right"/>
+              <w:spacing w:after="40" w:before="40"/>
+              <w:ind w:firstLine="0" w:left="100" w:right="100"/>
+            </w:pPr>
+            <w:r xmlns:w="http://schemas.openxmlformats.org/wordprocessingml/2006/main" xmlns:wp="http://schemas.openxmlformats.org/drawingml/2006/wordprocessingDrawing" xmlns:r="http://schemas.openxmlformats.org/officeDocument/2006/relationships" xmlns:w14="http://schemas.microsoft.com/office/word/2010/wordml">
+              <w:rPr>
+                <w:rFonts w:ascii="Arial" w:hAnsi="Arial" w:eastAsia="Arial" w:cs="Arial"/>
+                <w:sz w:val="22"/>
+                <w:szCs w:val="22"/>
+                <w:color w:val="111111"/>
+              </w:rPr>
+              <w:t xml:space="preserve">9.30%</w:t>
+            </w:r>
+          </w:p>
+        </w:tc>
+        <w:tc>
+          <w:tcPr>
+            <w:tcBorders/>
+            <w:shd w:val="clear" w:color="auto" w:fill="FFFFFF"/>
+            <w:tcMar>
+              <w:top w:w="0" w:type="dxa"/>
+              <w:bottom w:w="0" w:type="dxa"/>
+              <w:left w:w="0" w:type="dxa"/>
+              <w:right w:w="0" w:type="dxa"/>
+            </w:tcMar>
+            <w:vAlign w:val="center"/>
+          </w:tcPr>
+          <w:p>
+            <w:pPr>
+              <w:jc w:val="right"/>
+              <w:spacing w:after="40" w:before="40"/>
+              <w:ind w:firstLine="0" w:left="100" w:right="100"/>
+            </w:pPr>
+            <w:r xmlns:w="http://schemas.openxmlformats.org/wordprocessingml/2006/main" xmlns:wp="http://schemas.openxmlformats.org/drawingml/2006/wordprocessingDrawing" xmlns:r="http://schemas.openxmlformats.org/officeDocument/2006/relationships" xmlns:w14="http://schemas.microsoft.com/office/word/2010/wordml">
+              <w:rPr>
+                <w:rFonts w:ascii="Arial" w:hAnsi="Arial" w:eastAsia="Arial" w:cs="Arial"/>
+                <w:sz w:val="22"/>
+                <w:szCs w:val="22"/>
+                <w:color w:val="111111"/>
+              </w:rPr>
+              <w:t xml:space="preserve">11.51%</w:t>
+            </w:r>
+          </w:p>
+        </w:tc>
+        <w:tc>
+          <w:tcPr>
+            <w:tcBorders/>
+            <w:shd w:val="clear" w:color="auto" w:fill="FFFFFF"/>
+            <w:tcMar>
+              <w:top w:w="0" w:type="dxa"/>
+              <w:bottom w:w="0" w:type="dxa"/>
+              <w:left w:w="0" w:type="dxa"/>
+              <w:right w:w="0" w:type="dxa"/>
+            </w:tcMar>
+            <w:vAlign w:val="center"/>
+          </w:tcPr>
+          <w:p>
+            <w:pPr>
+              <w:jc w:val="right"/>
+              <w:spacing w:after="40" w:before="40"/>
+              <w:ind w:firstLine="0" w:left="100" w:right="100"/>
+            </w:pPr>
+            <w:r xmlns:w="http://schemas.openxmlformats.org/wordprocessingml/2006/main" xmlns:wp="http://schemas.openxmlformats.org/drawingml/2006/wordprocessingDrawing" xmlns:r="http://schemas.openxmlformats.org/officeDocument/2006/relationships" xmlns:w14="http://schemas.microsoft.com/office/word/2010/wordml">
+              <w:rPr>
+                <w:rFonts w:ascii="Arial" w:hAnsi="Arial" w:eastAsia="Arial" w:cs="Arial"/>
+                <w:sz w:val="22"/>
+                <w:szCs w:val="22"/>
+                <w:color w:val="111111"/>
+              </w:rPr>
+              <w:t xml:space="preserve">2.50%</w:t>
+            </w:r>
+          </w:p>
+        </w:tc>
+        <w:tc>
+          <w:tcPr>
+            <w:tcBorders/>
+            <w:shd w:val="clear" w:color="auto" w:fill="FFFFFF"/>
+            <w:tcMar>
+              <w:top w:w="0" w:type="dxa"/>
+              <w:bottom w:w="0" w:type="dxa"/>
+              <w:left w:w="0" w:type="dxa"/>
+              <w:right w:w="0" w:type="dxa"/>
+            </w:tcMar>
+            <w:vAlign w:val="center"/>
+          </w:tcPr>
+          <w:p>
+            <w:pPr>
+              <w:jc w:val="right"/>
+              <w:spacing w:after="40" w:before="40"/>
+              <w:ind w:firstLine="0" w:left="100" w:right="100"/>
+            </w:pPr>
+            <w:r xmlns:w="http://schemas.openxmlformats.org/wordprocessingml/2006/main" xmlns:wp="http://schemas.openxmlformats.org/drawingml/2006/wordprocessingDrawing" xmlns:r="http://schemas.openxmlformats.org/officeDocument/2006/relationships" xmlns:w14="http://schemas.microsoft.com/office/word/2010/wordml">
+              <w:rPr>
+                <w:rFonts w:ascii="Arial" w:hAnsi="Arial" w:eastAsia="Arial" w:cs="Arial"/>
+                <w:sz w:val="22"/>
+                <w:szCs w:val="22"/>
+                <w:color w:val="111111"/>
+              </w:rPr>
+              <w:t xml:space="preserve">36.1%</w:t>
+            </w:r>
+          </w:p>
+        </w:tc>
+      </w:tr>
+      <w:tr>
+        <w:trPr>
+          <w:cantSplit/>
+          <w:trHeight w:val="360"/>
+        </w:trPr>
+        <w:tc>
+          <w:tcPr>
+            <w:tcBorders/>
+            <w:shd w:val="clear" w:color="auto" w:fill="FFFFFF"/>
+            <w:tcMar>
+              <w:top w:w="0" w:type="dxa"/>
+              <w:bottom w:w="0" w:type="dxa"/>
+              <w:left w:w="0" w:type="dxa"/>
+              <w:right w:w="0" w:type="dxa"/>
+            </w:tcMar>
+            <w:vAlign w:val="center"/>
+          </w:tcPr>
+          <w:p>
+            <w:pPr>
+              <w:jc w:val="right"/>
+              <w:spacing w:after="40" w:before="40"/>
+              <w:ind w:firstLine="0" w:left="100" w:right="100"/>
+            </w:pPr>
+            <w:r xmlns:w="http://schemas.openxmlformats.org/wordprocessingml/2006/main" xmlns:wp="http://schemas.openxmlformats.org/drawingml/2006/wordprocessingDrawing" xmlns:r="http://schemas.openxmlformats.org/officeDocument/2006/relationships" xmlns:w14="http://schemas.microsoft.com/office/word/2010/wordml">
+              <w:rPr>
+                <w:rFonts w:ascii="Arial" w:hAnsi="Arial" w:eastAsia="Arial" w:cs="Arial"/>
+                <w:sz w:val="22"/>
+                <w:szCs w:val="22"/>
+                <w:color w:val="111111"/>
+              </w:rPr>
+              <w:t xml:space="preserve">Perth and Kinross</w:t>
+            </w:r>
+          </w:p>
+        </w:tc>
+        <w:tc>
+          <w:tcPr>
+            <w:tcBorders/>
+            <w:shd w:val="clear" w:color="auto" w:fill="FFFFFF"/>
+            <w:tcMar>
+              <w:top w:w="0" w:type="dxa"/>
+              <w:bottom w:w="0" w:type="dxa"/>
+              <w:left w:w="0" w:type="dxa"/>
+              <w:right w:w="0" w:type="dxa"/>
+            </w:tcMar>
+            <w:vAlign w:val="center"/>
+          </w:tcPr>
+          <w:p>
+            <w:pPr>
+              <w:jc w:val="right"/>
+              <w:spacing w:after="40" w:before="40"/>
+              <w:ind w:firstLine="0" w:left="100" w:right="100"/>
+            </w:pPr>
+            <w:r xmlns:w="http://schemas.openxmlformats.org/wordprocessingml/2006/main" xmlns:wp="http://schemas.openxmlformats.org/drawingml/2006/wordprocessingDrawing" xmlns:r="http://schemas.openxmlformats.org/officeDocument/2006/relationships" xmlns:w14="http://schemas.microsoft.com/office/word/2010/wordml">
+              <w:rPr>
+                <w:rFonts w:ascii="Arial" w:hAnsi="Arial" w:eastAsia="Arial" w:cs="Arial"/>
+                <w:sz w:val="22"/>
+                <w:szCs w:val="22"/>
+                <w:color w:val="111111"/>
+              </w:rPr>
+              <w:t xml:space="preserve">5.50%</w:t>
+            </w:r>
+          </w:p>
+        </w:tc>
+        <w:tc>
+          <w:tcPr>
+            <w:tcBorders/>
+            <w:shd w:val="clear" w:color="auto" w:fill="FFFFFF"/>
+            <w:tcMar>
+              <w:top w:w="0" w:type="dxa"/>
+              <w:bottom w:w="0" w:type="dxa"/>
+              <w:left w:w="0" w:type="dxa"/>
+              <w:right w:w="0" w:type="dxa"/>
+            </w:tcMar>
+            <w:vAlign w:val="center"/>
+          </w:tcPr>
+          <w:p>
+            <w:pPr>
+              <w:jc w:val="right"/>
+              <w:spacing w:after="40" w:before="40"/>
+              <w:ind w:firstLine="0" w:left="100" w:right="100"/>
+            </w:pPr>
+            <w:r xmlns:w="http://schemas.openxmlformats.org/wordprocessingml/2006/main" xmlns:wp="http://schemas.openxmlformats.org/drawingml/2006/wordprocessingDrawing" xmlns:r="http://schemas.openxmlformats.org/officeDocument/2006/relationships" xmlns:w14="http://schemas.microsoft.com/office/word/2010/wordml">
+              <w:rPr>
+                <w:rFonts w:ascii="Arial" w:hAnsi="Arial" w:eastAsia="Arial" w:cs="Arial"/>
+                <w:sz w:val="22"/>
+                <w:szCs w:val="22"/>
+                <w:color w:val="111111"/>
+              </w:rPr>
+              <w:t xml:space="preserve">7.27%</w:t>
+            </w:r>
+          </w:p>
+        </w:tc>
+        <w:tc>
+          <w:tcPr>
+            <w:tcBorders/>
+            <w:shd w:val="clear" w:color="auto" w:fill="FFFFFF"/>
+            <w:tcMar>
+              <w:top w:w="0" w:type="dxa"/>
+              <w:bottom w:w="0" w:type="dxa"/>
+              <w:left w:w="0" w:type="dxa"/>
+              <w:right w:w="0" w:type="dxa"/>
+            </w:tcMar>
+            <w:vAlign w:val="center"/>
+          </w:tcPr>
+          <w:p>
+            <w:pPr>
+              <w:jc w:val="right"/>
+              <w:spacing w:after="40" w:before="40"/>
+              <w:ind w:firstLine="0" w:left="100" w:right="100"/>
+            </w:pPr>
+            <w:r xmlns:w="http://schemas.openxmlformats.org/wordprocessingml/2006/main" xmlns:wp="http://schemas.openxmlformats.org/drawingml/2006/wordprocessingDrawing" xmlns:r="http://schemas.openxmlformats.org/officeDocument/2006/relationships" xmlns:w14="http://schemas.microsoft.com/office/word/2010/wordml">
+              <w:rPr>
+                <w:rFonts w:ascii="Arial" w:hAnsi="Arial" w:eastAsia="Arial" w:cs="Arial"/>
+                <w:sz w:val="22"/>
+                <w:szCs w:val="22"/>
+                <w:color w:val="111111"/>
+              </w:rPr>
+              <w:t xml:space="preserve">1.00%</w:t>
+            </w:r>
+          </w:p>
+        </w:tc>
+        <w:tc>
+          <w:tcPr>
+            <w:tcBorders/>
+            <w:shd w:val="clear" w:color="auto" w:fill="FFFFFF"/>
+            <w:tcMar>
+              <w:top w:w="0" w:type="dxa"/>
+              <w:bottom w:w="0" w:type="dxa"/>
+              <w:left w:w="0" w:type="dxa"/>
+              <w:right w:w="0" w:type="dxa"/>
+            </w:tcMar>
+            <w:vAlign w:val="center"/>
+          </w:tcPr>
+          <w:p>
+            <w:pPr>
+              <w:jc w:val="right"/>
+              <w:spacing w:after="40" w:before="40"/>
+              <w:ind w:firstLine="0" w:left="100" w:right="100"/>
+            </w:pPr>
+            <w:r xmlns:w="http://schemas.openxmlformats.org/wordprocessingml/2006/main" xmlns:wp="http://schemas.openxmlformats.org/drawingml/2006/wordprocessingDrawing" xmlns:r="http://schemas.openxmlformats.org/officeDocument/2006/relationships" xmlns:w14="http://schemas.microsoft.com/office/word/2010/wordml">
+              <w:rPr>
+                <w:rFonts w:ascii="Arial" w:hAnsi="Arial" w:eastAsia="Arial" w:cs="Arial"/>
+                <w:sz w:val="22"/>
+                <w:szCs w:val="22"/>
+                <w:color w:val="111111"/>
+              </w:rPr>
+              <w:t xml:space="preserve">26.0%</w:t>
+            </w:r>
+          </w:p>
+        </w:tc>
+      </w:tr>
+      <w:tr>
+        <w:trPr>
+          <w:cantSplit/>
+          <w:trHeight w:val="360"/>
+        </w:trPr>
+        <w:tc>
+          <w:tcPr>
+            <w:tcBorders>
+              <w:bottom w:val="single" w:sz="16" w:space="0" w:color="000000"/>
+            </w:tcBorders>
+            <w:shd w:val="clear" w:color="auto" w:fill="FFFFFF"/>
+            <w:tcMar>
+              <w:top w:w="0" w:type="dxa"/>
+              <w:bottom w:w="0" w:type="dxa"/>
+              <w:left w:w="0" w:type="dxa"/>
+              <w:right w:w="0" w:type="dxa"/>
+            </w:tcMar>
+            <w:vAlign w:val="center"/>
+          </w:tcPr>
+          <w:p>
+            <w:pPr>
+              <w:jc w:val="right"/>
+              <w:spacing w:after="40" w:before="40"/>
+              <w:ind w:firstLine="0" w:left="100" w:right="100"/>
+            </w:pPr>
+            <w:r xmlns:w="http://schemas.openxmlformats.org/wordprocessingml/2006/main" xmlns:wp="http://schemas.openxmlformats.org/drawingml/2006/wordprocessingDrawing" xmlns:r="http://schemas.openxmlformats.org/officeDocument/2006/relationships" xmlns:w14="http://schemas.microsoft.com/office/word/2010/wordml">
+              <w:rPr>
+                <w:rFonts w:ascii="Arial" w:hAnsi="Arial" w:eastAsia="Arial" w:cs="Arial"/>
+                <w:sz w:val="22"/>
+                <w:szCs w:val="22"/>
+                <w:color w:val="111111"/>
+              </w:rPr>
+              <w:t xml:space="preserve">Rest of England-Scotland</w:t>
+            </w:r>
+          </w:p>
+        </w:tc>
+        <w:tc>
+          <w:tcPr>
+            <w:tcBorders>
+              <w:bottom w:val="single" w:sz="16" w:space="0" w:color="000000"/>
+            </w:tcBorders>
+            <w:shd w:val="clear" w:color="auto" w:fill="FFFFFF"/>
+            <w:tcMar>
+              <w:top w:w="0" w:type="dxa"/>
+              <w:bottom w:w="0" w:type="dxa"/>
+              <w:left w:w="0" w:type="dxa"/>
+              <w:right w:w="0" w:type="dxa"/>
+            </w:tcMar>
+            <w:vAlign w:val="center"/>
+          </w:tcPr>
+          <w:p>
+            <w:pPr>
+              <w:jc w:val="right"/>
+              <w:spacing w:after="40" w:before="40"/>
+              <w:ind w:firstLine="0" w:left="100" w:right="100"/>
+            </w:pPr>
+            <w:r xmlns:w="http://schemas.openxmlformats.org/wordprocessingml/2006/main" xmlns:wp="http://schemas.openxmlformats.org/drawingml/2006/wordprocessingDrawing" xmlns:r="http://schemas.openxmlformats.org/officeDocument/2006/relationships" xmlns:w14="http://schemas.microsoft.com/office/word/2010/wordml">
+              <w:rPr>
+                <w:rFonts w:ascii="Arial" w:hAnsi="Arial" w:eastAsia="Arial" w:cs="Arial"/>
+                <w:sz w:val="22"/>
+                <w:szCs w:val="22"/>
+                <w:color w:val="111111"/>
+              </w:rPr>
+              <w:t xml:space="preserve">8.00%</w:t>
+            </w:r>
+          </w:p>
+        </w:tc>
+        <w:tc>
+          <w:tcPr>
+            <w:tcBorders>
+              <w:bottom w:val="single" w:sz="16" w:space="0" w:color="000000"/>
+            </w:tcBorders>
+            <w:shd w:val="clear" w:color="auto" w:fill="FFFFFF"/>
+            <w:tcMar>
+              <w:top w:w="0" w:type="dxa"/>
+              <w:bottom w:w="0" w:type="dxa"/>
+              <w:left w:w="0" w:type="dxa"/>
+              <w:right w:w="0" w:type="dxa"/>
+            </w:tcMar>
+            <w:vAlign w:val="center"/>
+          </w:tcPr>
+          <w:p>
+            <w:pPr>
+              <w:jc w:val="right"/>
+              <w:spacing w:after="40" w:before="40"/>
+              <w:ind w:firstLine="0" w:left="100" w:right="100"/>
+            </w:pPr>
+            <w:r xmlns:w="http://schemas.openxmlformats.org/wordprocessingml/2006/main" xmlns:wp="http://schemas.openxmlformats.org/drawingml/2006/wordprocessingDrawing" xmlns:r="http://schemas.openxmlformats.org/officeDocument/2006/relationships" xmlns:w14="http://schemas.microsoft.com/office/word/2010/wordml">
+              <w:rPr>
+                <w:rFonts w:ascii="Arial" w:hAnsi="Arial" w:eastAsia="Arial" w:cs="Arial"/>
+                <w:sz w:val="22"/>
+                <w:szCs w:val="22"/>
+                <w:color w:val="111111"/>
+              </w:rPr>
+              <w:t xml:space="preserve">10.16%</w:t>
+            </w:r>
+          </w:p>
+        </w:tc>
+        <w:tc>
+          <w:tcPr>
+            <w:tcBorders>
+              <w:bottom w:val="single" w:sz="16" w:space="0" w:color="000000"/>
+            </w:tcBorders>
+            <w:shd w:val="clear" w:color="auto" w:fill="FFFFFF"/>
+            <w:tcMar>
+              <w:top w:w="0" w:type="dxa"/>
+              <w:bottom w:w="0" w:type="dxa"/>
+              <w:left w:w="0" w:type="dxa"/>
+              <w:right w:w="0" w:type="dxa"/>
+            </w:tcMar>
+            <w:vAlign w:val="center"/>
+          </w:tcPr>
+          <w:p>
+            <w:pPr>
+              <w:jc w:val="right"/>
+              <w:spacing w:after="40" w:before="40"/>
+              <w:ind w:firstLine="0" w:left="100" w:right="100"/>
+            </w:pPr>
+            <w:r xmlns:w="http://schemas.openxmlformats.org/wordprocessingml/2006/main" xmlns:wp="http://schemas.openxmlformats.org/drawingml/2006/wordprocessingDrawing" xmlns:r="http://schemas.openxmlformats.org/officeDocument/2006/relationships" xmlns:w14="http://schemas.microsoft.com/office/word/2010/wordml">
+              <w:rPr>
+                <w:rFonts w:ascii="Arial" w:hAnsi="Arial" w:eastAsia="Arial" w:cs="Arial"/>
+                <w:sz w:val="22"/>
+                <w:szCs w:val="22"/>
+                <w:color w:val="111111"/>
+              </w:rPr>
+              <w:t xml:space="preserve">0.00%</w:t>
+            </w:r>
+          </w:p>
+        </w:tc>
+        <w:tc>
+          <w:tcPr>
+            <w:tcBorders>
+              <w:bottom w:val="single" w:sz="16" w:space="0" w:color="000000"/>
+            </w:tcBorders>
+            <w:shd w:val="clear" w:color="auto" w:fill="FFFFFF"/>
+            <w:tcMar>
+              <w:top w:w="0" w:type="dxa"/>
+              <w:bottom w:w="0" w:type="dxa"/>
+              <w:left w:w="0" w:type="dxa"/>
+              <w:right w:w="0" w:type="dxa"/>
+            </w:tcMar>
+            <w:vAlign w:val="center"/>
+          </w:tcPr>
+          <w:p>
+            <w:pPr>
+              <w:jc w:val="right"/>
+              <w:spacing w:after="40" w:before="40"/>
+              <w:ind w:firstLine="0" w:left="100" w:right="100"/>
+            </w:pPr>
+            <w:r xmlns:w="http://schemas.openxmlformats.org/wordprocessingml/2006/main" xmlns:wp="http://schemas.openxmlformats.org/drawingml/2006/wordprocessingDrawing" xmlns:r="http://schemas.openxmlformats.org/officeDocument/2006/relationships" xmlns:w14="http://schemas.microsoft.com/office/word/2010/wordml">
+              <w:rPr>
+                <w:rFonts w:ascii="Arial" w:hAnsi="Arial" w:eastAsia="Arial" w:cs="Arial"/>
+                <w:sz w:val="22"/>
+                <w:szCs w:val="22"/>
+                <w:color w:val="111111"/>
+              </w:rPr>
+              <w:t xml:space="preserve">53.4%</w:t>
+            </w:r>
+          </w:p>
+        </w:tc>
+      </w:tr>
+    </w:tbl>
     <w:p>
       <w:pPr>
         <w:pStyle w:val="FirstParagraph"/>
@@ -110,7 +933,7 @@
                     </pic:cNvPicPr>
                   </pic:nvPicPr>
                   <pic:blipFill>
-                    <a:blip r:embed="rId22"/>
+                    <a:blip r:embed="rId24"/>
                     <a:stretch>
                       <a:fillRect/>
                     </a:stretch>
@@ -139,7 +962,811 @@
     </w:p>
     <w:p>
       <w:pPr>
-        <w:pStyle w:val="BodyText"/>
+        <w:pStyle w:val="Heading2"/>
+      </w:pPr>
+      <w:bookmarkStart w:id="25" w:name="income-deprivation"/>
+      <w:r>
+        <w:t xml:space="preserve">Income Deprivation</w:t>
+      </w:r>
+      <w:bookmarkEnd w:id="25"/>
+    </w:p>
+    <w:tbl xmlns:w="http://schemas.openxmlformats.org/wordprocessingml/2006/main" xmlns:r="http://schemas.openxmlformats.org/officeDocument/2006/relationships" xmlns:w14="http://schemas.microsoft.com/office/word/2010/wordml" xmlns:wp="http://schemas.openxmlformats.org/drawingml/2006/wordprocessingDrawing" xmlns:a="http://schemas.openxmlformats.org/drawingml/2006/main" xmlns:pic="http://schemas.openxmlformats.org/drawingml/2006/picture">
+      <w:tblPr>
+        <w:tblLayout w:type="fixed"/>
+        <w:jc w:val="center"/>
+      </w:tblPr>
+      <w:tblGrid>
+        <w:gridCol w:w="2880"/>
+        <w:gridCol w:w="1440"/>
+        <w:gridCol w:w="1440"/>
+        <w:gridCol w:w="1440"/>
+        <w:gridCol w:w="1440"/>
+      </w:tblGrid>
+      <w:tr>
+        <w:trPr>
+          <w:cantSplit/>
+          <w:trHeight w:val="360"/>
+          <w:tblHeader/>
+        </w:trPr>
+        <w:tc>
+          <w:tcPr>
+            <w:tcBorders>
+              <w:bottom w:val="single" w:sz="16" w:space="0" w:color="000000"/>
+              <w:top w:val="single" w:sz="16" w:space="0" w:color="000000"/>
+            </w:tcBorders>
+            <w:shd w:val="clear" w:color="auto" w:fill="FFFFFF"/>
+            <w:tcMar>
+              <w:top w:w="0" w:type="dxa"/>
+              <w:bottom w:w="0" w:type="dxa"/>
+              <w:left w:w="0" w:type="dxa"/>
+              <w:right w:w="0" w:type="dxa"/>
+            </w:tcMar>
+            <w:vAlign w:val="center"/>
+          </w:tcPr>
+          <w:p>
+            <w:pPr>
+              <w:jc w:val="right"/>
+              <w:spacing w:after="40" w:before="40"/>
+              <w:ind w:firstLine="0" w:left="100" w:right="100"/>
+            </w:pPr>
+            <w:r xmlns:w="http://schemas.openxmlformats.org/wordprocessingml/2006/main" xmlns:wp="http://schemas.openxmlformats.org/drawingml/2006/wordprocessingDrawing" xmlns:r="http://schemas.openxmlformats.org/officeDocument/2006/relationships" xmlns:w14="http://schemas.microsoft.com/office/word/2010/wordml">
+              <w:rPr>
+                <w:rFonts w:ascii="Arial" w:hAnsi="Arial" w:eastAsia="Arial" w:cs="Arial"/>
+                <w:sz w:val="22"/>
+                <w:szCs w:val="22"/>
+                <w:color w:val="111111"/>
+              </w:rPr>
+              <w:t xml:space="preserve">Case study area</w:t>
+            </w:r>
+          </w:p>
+        </w:tc>
+        <w:tc>
+          <w:tcPr>
+            <w:tcBorders>
+              <w:bottom w:val="single" w:sz="16" w:space="0" w:color="000000"/>
+              <w:top w:val="single" w:sz="16" w:space="0" w:color="000000"/>
+            </w:tcBorders>
+            <w:shd w:val="clear" w:color="auto" w:fill="FFFFFF"/>
+            <w:tcMar>
+              <w:top w:w="0" w:type="dxa"/>
+              <w:bottom w:w="0" w:type="dxa"/>
+              <w:left w:w="0" w:type="dxa"/>
+              <w:right w:w="0" w:type="dxa"/>
+            </w:tcMar>
+            <w:vAlign w:val="center"/>
+          </w:tcPr>
+          <w:p>
+            <w:pPr>
+              <w:jc w:val="right"/>
+              <w:spacing w:after="40" w:before="40"/>
+              <w:ind w:firstLine="0" w:left="100" w:right="100"/>
+            </w:pPr>
+            <w:r xmlns:w="http://schemas.openxmlformats.org/wordprocessingml/2006/main" xmlns:wp="http://schemas.openxmlformats.org/drawingml/2006/wordprocessingDrawing" xmlns:r="http://schemas.openxmlformats.org/officeDocument/2006/relationships" xmlns:w14="http://schemas.microsoft.com/office/word/2010/wordml">
+              <w:rPr>
+                <w:rFonts w:ascii="Arial" w:hAnsi="Arial" w:eastAsia="Arial" w:cs="Arial"/>
+                <w:sz w:val="22"/>
+                <w:szCs w:val="22"/>
+                <w:color w:val="111111"/>
+              </w:rPr>
+              <w:t xml:space="preserve">Median</w:t>
+            </w:r>
+          </w:p>
+        </w:tc>
+        <w:tc>
+          <w:tcPr>
+            <w:tcBorders>
+              <w:bottom w:val="single" w:sz="16" w:space="0" w:color="000000"/>
+              <w:top w:val="single" w:sz="16" w:space="0" w:color="000000"/>
+            </w:tcBorders>
+            <w:shd w:val="clear" w:color="auto" w:fill="FFFFFF"/>
+            <w:tcMar>
+              <w:top w:w="0" w:type="dxa"/>
+              <w:bottom w:w="0" w:type="dxa"/>
+              <w:left w:w="0" w:type="dxa"/>
+              <w:right w:w="0" w:type="dxa"/>
+            </w:tcMar>
+            <w:vAlign w:val="center"/>
+          </w:tcPr>
+          <w:p>
+            <w:pPr>
+              <w:jc w:val="right"/>
+              <w:spacing w:after="40" w:before="40"/>
+              <w:ind w:firstLine="0" w:left="100" w:right="100"/>
+            </w:pPr>
+            <w:r xmlns:w="http://schemas.openxmlformats.org/wordprocessingml/2006/main" xmlns:wp="http://schemas.openxmlformats.org/drawingml/2006/wordprocessingDrawing" xmlns:r="http://schemas.openxmlformats.org/officeDocument/2006/relationships" xmlns:w14="http://schemas.microsoft.com/office/word/2010/wordml">
+              <w:rPr>
+                <w:rFonts w:ascii="Arial" w:hAnsi="Arial" w:eastAsia="Arial" w:cs="Arial"/>
+                <w:sz w:val="22"/>
+                <w:szCs w:val="22"/>
+                <w:color w:val="111111"/>
+              </w:rPr>
+              <w:t xml:space="preserve">Mean</w:t>
+            </w:r>
+          </w:p>
+        </w:tc>
+        <w:tc>
+          <w:tcPr>
+            <w:tcBorders>
+              <w:bottom w:val="single" w:sz="16" w:space="0" w:color="000000"/>
+              <w:top w:val="single" w:sz="16" w:space="0" w:color="000000"/>
+            </w:tcBorders>
+            <w:shd w:val="clear" w:color="auto" w:fill="FFFFFF"/>
+            <w:tcMar>
+              <w:top w:w="0" w:type="dxa"/>
+              <w:bottom w:w="0" w:type="dxa"/>
+              <w:left w:w="0" w:type="dxa"/>
+              <w:right w:w="0" w:type="dxa"/>
+            </w:tcMar>
+            <w:vAlign w:val="center"/>
+          </w:tcPr>
+          <w:p>
+            <w:pPr>
+              <w:jc w:val="right"/>
+              <w:spacing w:after="40" w:before="40"/>
+              <w:ind w:firstLine="0" w:left="100" w:right="100"/>
+            </w:pPr>
+            <w:r xmlns:w="http://schemas.openxmlformats.org/wordprocessingml/2006/main" xmlns:wp="http://schemas.openxmlformats.org/drawingml/2006/wordprocessingDrawing" xmlns:r="http://schemas.openxmlformats.org/officeDocument/2006/relationships" xmlns:w14="http://schemas.microsoft.com/office/word/2010/wordml">
+              <w:rPr>
+                <w:rFonts w:ascii="Arial" w:hAnsi="Arial" w:eastAsia="Arial" w:cs="Arial"/>
+                <w:sz w:val="22"/>
+                <w:szCs w:val="22"/>
+                <w:color w:val="111111"/>
+              </w:rPr>
+              <w:t xml:space="preserve">Minimum</w:t>
+            </w:r>
+          </w:p>
+        </w:tc>
+        <w:tc>
+          <w:tcPr>
+            <w:tcBorders>
+              <w:bottom w:val="single" w:sz="16" w:space="0" w:color="000000"/>
+              <w:top w:val="single" w:sz="16" w:space="0" w:color="000000"/>
+            </w:tcBorders>
+            <w:shd w:val="clear" w:color="auto" w:fill="FFFFFF"/>
+            <w:tcMar>
+              <w:top w:w="0" w:type="dxa"/>
+              <w:bottom w:w="0" w:type="dxa"/>
+              <w:left w:w="0" w:type="dxa"/>
+              <w:right w:w="0" w:type="dxa"/>
+            </w:tcMar>
+            <w:vAlign w:val="center"/>
+          </w:tcPr>
+          <w:p>
+            <w:pPr>
+              <w:jc w:val="right"/>
+              <w:spacing w:after="40" w:before="40"/>
+              <w:ind w:firstLine="0" w:left="100" w:right="100"/>
+            </w:pPr>
+            <w:r xmlns:w="http://schemas.openxmlformats.org/wordprocessingml/2006/main" xmlns:wp="http://schemas.openxmlformats.org/drawingml/2006/wordprocessingDrawing" xmlns:r="http://schemas.openxmlformats.org/officeDocument/2006/relationships" xmlns:w14="http://schemas.microsoft.com/office/word/2010/wordml">
+              <w:rPr>
+                <w:rFonts w:ascii="Arial" w:hAnsi="Arial" w:eastAsia="Arial" w:cs="Arial"/>
+                <w:sz w:val="22"/>
+                <w:szCs w:val="22"/>
+                <w:color w:val="111111"/>
+              </w:rPr>
+              <w:t xml:space="preserve">Maximum</w:t>
+            </w:r>
+          </w:p>
+        </w:tc>
+      </w:tr>
+      <w:tr>
+        <w:trPr>
+          <w:cantSplit/>
+          <w:trHeight w:val="360"/>
+        </w:trPr>
+        <w:tc>
+          <w:tcPr>
+            <w:tcBorders/>
+            <w:shd w:val="clear" w:color="auto" w:fill="FFFFFF"/>
+            <w:tcMar>
+              <w:top w:w="0" w:type="dxa"/>
+              <w:bottom w:w="0" w:type="dxa"/>
+              <w:left w:w="0" w:type="dxa"/>
+              <w:right w:w="0" w:type="dxa"/>
+            </w:tcMar>
+            <w:vAlign w:val="center"/>
+          </w:tcPr>
+          <w:p>
+            <w:pPr>
+              <w:jc w:val="right"/>
+              <w:spacing w:after="40" w:before="40"/>
+              <w:ind w:firstLine="0" w:left="100" w:right="100"/>
+            </w:pPr>
+            <w:r xmlns:w="http://schemas.openxmlformats.org/wordprocessingml/2006/main" xmlns:wp="http://schemas.openxmlformats.org/drawingml/2006/wordprocessingDrawing" xmlns:r="http://schemas.openxmlformats.org/officeDocument/2006/relationships" xmlns:w14="http://schemas.microsoft.com/office/word/2010/wordml">
+              <w:rPr>
+                <w:rFonts w:ascii="Arial" w:hAnsi="Arial" w:eastAsia="Arial" w:cs="Arial"/>
+                <w:sz w:val="22"/>
+                <w:szCs w:val="22"/>
+                <w:color w:val="111111"/>
+              </w:rPr>
+              <w:t xml:space="preserve">Na h-Eileanan Siar</w:t>
+            </w:r>
+          </w:p>
+        </w:tc>
+        <w:tc>
+          <w:tcPr>
+            <w:tcBorders/>
+            <w:shd w:val="clear" w:color="auto" w:fill="FFFFFF"/>
+            <w:tcMar>
+              <w:top w:w="0" w:type="dxa"/>
+              <w:bottom w:w="0" w:type="dxa"/>
+              <w:left w:w="0" w:type="dxa"/>
+              <w:right w:w="0" w:type="dxa"/>
+            </w:tcMar>
+            <w:vAlign w:val="center"/>
+          </w:tcPr>
+          <w:p>
+            <w:pPr>
+              <w:jc w:val="right"/>
+              <w:spacing w:after="40" w:before="40"/>
+              <w:ind w:firstLine="0" w:left="100" w:right="100"/>
+            </w:pPr>
+            <w:r xmlns:w="http://schemas.openxmlformats.org/wordprocessingml/2006/main" xmlns:wp="http://schemas.openxmlformats.org/drawingml/2006/wordprocessingDrawing" xmlns:r="http://schemas.openxmlformats.org/officeDocument/2006/relationships" xmlns:w14="http://schemas.microsoft.com/office/word/2010/wordml">
+              <w:rPr>
+                <w:rFonts w:ascii="Arial" w:hAnsi="Arial" w:eastAsia="Arial" w:cs="Arial"/>
+                <w:sz w:val="22"/>
+                <w:szCs w:val="22"/>
+                <w:color w:val="111111"/>
+              </w:rPr>
+              <w:t xml:space="preserve">10.00%</w:t>
+            </w:r>
+          </w:p>
+        </w:tc>
+        <w:tc>
+          <w:tcPr>
+            <w:tcBorders/>
+            <w:shd w:val="clear" w:color="auto" w:fill="FFFFFF"/>
+            <w:tcMar>
+              <w:top w:w="0" w:type="dxa"/>
+              <w:bottom w:w="0" w:type="dxa"/>
+              <w:left w:w="0" w:type="dxa"/>
+              <w:right w:w="0" w:type="dxa"/>
+            </w:tcMar>
+            <w:vAlign w:val="center"/>
+          </w:tcPr>
+          <w:p>
+            <w:pPr>
+              <w:jc w:val="right"/>
+              <w:spacing w:after="40" w:before="40"/>
+              <w:ind w:firstLine="0" w:left="100" w:right="100"/>
+            </w:pPr>
+            <w:r xmlns:w="http://schemas.openxmlformats.org/wordprocessingml/2006/main" xmlns:wp="http://schemas.openxmlformats.org/drawingml/2006/wordprocessingDrawing" xmlns:r="http://schemas.openxmlformats.org/officeDocument/2006/relationships" xmlns:w14="http://schemas.microsoft.com/office/word/2010/wordml">
+              <w:rPr>
+                <w:rFonts w:ascii="Arial" w:hAnsi="Arial" w:eastAsia="Arial" w:cs="Arial"/>
+                <w:sz w:val="22"/>
+                <w:szCs w:val="22"/>
+                <w:color w:val="111111"/>
+              </w:rPr>
+              <w:t xml:space="preserve">10.39%</w:t>
+            </w:r>
+          </w:p>
+        </w:tc>
+        <w:tc>
+          <w:tcPr>
+            <w:tcBorders/>
+            <w:shd w:val="clear" w:color="auto" w:fill="FFFFFF"/>
+            <w:tcMar>
+              <w:top w:w="0" w:type="dxa"/>
+              <w:bottom w:w="0" w:type="dxa"/>
+              <w:left w:w="0" w:type="dxa"/>
+              <w:right w:w="0" w:type="dxa"/>
+            </w:tcMar>
+            <w:vAlign w:val="center"/>
+          </w:tcPr>
+          <w:p>
+            <w:pPr>
+              <w:jc w:val="right"/>
+              <w:spacing w:after="40" w:before="40"/>
+              <w:ind w:firstLine="0" w:left="100" w:right="100"/>
+            </w:pPr>
+            <w:r xmlns:w="http://schemas.openxmlformats.org/wordprocessingml/2006/main" xmlns:wp="http://schemas.openxmlformats.org/drawingml/2006/wordprocessingDrawing" xmlns:r="http://schemas.openxmlformats.org/officeDocument/2006/relationships" xmlns:w14="http://schemas.microsoft.com/office/word/2010/wordml">
+              <w:rPr>
+                <w:rFonts w:ascii="Arial" w:hAnsi="Arial" w:eastAsia="Arial" w:cs="Arial"/>
+                <w:sz w:val="22"/>
+                <w:szCs w:val="22"/>
+                <w:color w:val="111111"/>
+              </w:rPr>
+              <w:t xml:space="preserve">4.00%</w:t>
+            </w:r>
+          </w:p>
+        </w:tc>
+        <w:tc>
+          <w:tcPr>
+            <w:tcBorders/>
+            <w:shd w:val="clear" w:color="auto" w:fill="FFFFFF"/>
+            <w:tcMar>
+              <w:top w:w="0" w:type="dxa"/>
+              <w:bottom w:w="0" w:type="dxa"/>
+              <w:left w:w="0" w:type="dxa"/>
+              <w:right w:w="0" w:type="dxa"/>
+            </w:tcMar>
+            <w:vAlign w:val="center"/>
+          </w:tcPr>
+          <w:p>
+            <w:pPr>
+              <w:jc w:val="right"/>
+              <w:spacing w:after="40" w:before="40"/>
+              <w:ind w:firstLine="0" w:left="100" w:right="100"/>
+            </w:pPr>
+            <w:r xmlns:w="http://schemas.openxmlformats.org/wordprocessingml/2006/main" xmlns:wp="http://schemas.openxmlformats.org/drawingml/2006/wordprocessingDrawing" xmlns:r="http://schemas.openxmlformats.org/officeDocument/2006/relationships" xmlns:w14="http://schemas.microsoft.com/office/word/2010/wordml">
+              <w:rPr>
+                <w:rFonts w:ascii="Arial" w:hAnsi="Arial" w:eastAsia="Arial" w:cs="Arial"/>
+                <w:sz w:val="22"/>
+                <w:szCs w:val="22"/>
+                <w:color w:val="111111"/>
+              </w:rPr>
+              <w:t xml:space="preserve">18.0%</w:t>
+            </w:r>
+          </w:p>
+        </w:tc>
+      </w:tr>
+      <w:tr>
+        <w:trPr>
+          <w:cantSplit/>
+          <w:trHeight w:val="360"/>
+        </w:trPr>
+        <w:tc>
+          <w:tcPr>
+            <w:tcBorders/>
+            <w:shd w:val="clear" w:color="auto" w:fill="FFFFFF"/>
+            <w:tcMar>
+              <w:top w:w="0" w:type="dxa"/>
+              <w:bottom w:w="0" w:type="dxa"/>
+              <w:left w:w="0" w:type="dxa"/>
+              <w:right w:w="0" w:type="dxa"/>
+            </w:tcMar>
+            <w:vAlign w:val="center"/>
+          </w:tcPr>
+          <w:p>
+            <w:pPr>
+              <w:jc w:val="right"/>
+              <w:spacing w:after="40" w:before="40"/>
+              <w:ind w:firstLine="0" w:left="100" w:right="100"/>
+            </w:pPr>
+            <w:r xmlns:w="http://schemas.openxmlformats.org/wordprocessingml/2006/main" xmlns:wp="http://schemas.openxmlformats.org/drawingml/2006/wordprocessingDrawing" xmlns:r="http://schemas.openxmlformats.org/officeDocument/2006/relationships" xmlns:w14="http://schemas.microsoft.com/office/word/2010/wordml">
+              <w:rPr>
+                <w:rFonts w:ascii="Arial" w:hAnsi="Arial" w:eastAsia="Arial" w:cs="Arial"/>
+                <w:sz w:val="22"/>
+                <w:szCs w:val="22"/>
+                <w:color w:val="111111"/>
+              </w:rPr>
+              <w:t xml:space="preserve">Northumberland</w:t>
+            </w:r>
+          </w:p>
+        </w:tc>
+        <w:tc>
+          <w:tcPr>
+            <w:tcBorders/>
+            <w:shd w:val="clear" w:color="auto" w:fill="FFFFFF"/>
+            <w:tcMar>
+              <w:top w:w="0" w:type="dxa"/>
+              <w:bottom w:w="0" w:type="dxa"/>
+              <w:left w:w="0" w:type="dxa"/>
+              <w:right w:w="0" w:type="dxa"/>
+            </w:tcMar>
+            <w:vAlign w:val="center"/>
+          </w:tcPr>
+          <w:p>
+            <w:pPr>
+              <w:jc w:val="right"/>
+              <w:spacing w:after="40" w:before="40"/>
+              <w:ind w:firstLine="0" w:left="100" w:right="100"/>
+            </w:pPr>
+            <w:r xmlns:w="http://schemas.openxmlformats.org/wordprocessingml/2006/main" xmlns:wp="http://schemas.openxmlformats.org/drawingml/2006/wordprocessingDrawing" xmlns:r="http://schemas.openxmlformats.org/officeDocument/2006/relationships" xmlns:w14="http://schemas.microsoft.com/office/word/2010/wordml">
+              <w:rPr>
+                <w:rFonts w:ascii="Arial" w:hAnsi="Arial" w:eastAsia="Arial" w:cs="Arial"/>
+                <w:sz w:val="22"/>
+                <w:szCs w:val="22"/>
+                <w:color w:val="111111"/>
+              </w:rPr>
+              <w:t xml:space="preserve">9.70%</w:t>
+            </w:r>
+          </w:p>
+        </w:tc>
+        <w:tc>
+          <w:tcPr>
+            <w:tcBorders/>
+            <w:shd w:val="clear" w:color="auto" w:fill="FFFFFF"/>
+            <w:tcMar>
+              <w:top w:w="0" w:type="dxa"/>
+              <w:bottom w:w="0" w:type="dxa"/>
+              <w:left w:w="0" w:type="dxa"/>
+              <w:right w:w="0" w:type="dxa"/>
+            </w:tcMar>
+            <w:vAlign w:val="center"/>
+          </w:tcPr>
+          <w:p>
+            <w:pPr>
+              <w:jc w:val="right"/>
+              <w:spacing w:after="40" w:before="40"/>
+              <w:ind w:firstLine="0" w:left="100" w:right="100"/>
+            </w:pPr>
+            <w:r xmlns:w="http://schemas.openxmlformats.org/wordprocessingml/2006/main" xmlns:wp="http://schemas.openxmlformats.org/drawingml/2006/wordprocessingDrawing" xmlns:r="http://schemas.openxmlformats.org/officeDocument/2006/relationships" xmlns:w14="http://schemas.microsoft.com/office/word/2010/wordml">
+              <w:rPr>
+                <w:rFonts w:ascii="Arial" w:hAnsi="Arial" w:eastAsia="Arial" w:cs="Arial"/>
+                <w:sz w:val="22"/>
+                <w:szCs w:val="22"/>
+                <w:color w:val="111111"/>
+              </w:rPr>
+              <w:t xml:space="preserve">12.49%</w:t>
+            </w:r>
+          </w:p>
+        </w:tc>
+        <w:tc>
+          <w:tcPr>
+            <w:tcBorders/>
+            <w:shd w:val="clear" w:color="auto" w:fill="FFFFFF"/>
+            <w:tcMar>
+              <w:top w:w="0" w:type="dxa"/>
+              <w:bottom w:w="0" w:type="dxa"/>
+              <w:left w:w="0" w:type="dxa"/>
+              <w:right w:w="0" w:type="dxa"/>
+            </w:tcMar>
+            <w:vAlign w:val="center"/>
+          </w:tcPr>
+          <w:p>
+            <w:pPr>
+              <w:jc w:val="right"/>
+              <w:spacing w:after="40" w:before="40"/>
+              <w:ind w:firstLine="0" w:left="100" w:right="100"/>
+            </w:pPr>
+            <w:r xmlns:w="http://schemas.openxmlformats.org/wordprocessingml/2006/main" xmlns:wp="http://schemas.openxmlformats.org/drawingml/2006/wordprocessingDrawing" xmlns:r="http://schemas.openxmlformats.org/officeDocument/2006/relationships" xmlns:w14="http://schemas.microsoft.com/office/word/2010/wordml">
+              <w:rPr>
+                <w:rFonts w:ascii="Arial" w:hAnsi="Arial" w:eastAsia="Arial" w:cs="Arial"/>
+                <w:sz w:val="22"/>
+                <w:szCs w:val="22"/>
+                <w:color w:val="111111"/>
+              </w:rPr>
+              <w:t xml:space="preserve">1.10%</w:t>
+            </w:r>
+          </w:p>
+        </w:tc>
+        <w:tc>
+          <w:tcPr>
+            <w:tcBorders/>
+            <w:shd w:val="clear" w:color="auto" w:fill="FFFFFF"/>
+            <w:tcMar>
+              <w:top w:w="0" w:type="dxa"/>
+              <w:bottom w:w="0" w:type="dxa"/>
+              <w:left w:w="0" w:type="dxa"/>
+              <w:right w:w="0" w:type="dxa"/>
+            </w:tcMar>
+            <w:vAlign w:val="center"/>
+          </w:tcPr>
+          <w:p>
+            <w:pPr>
+              <w:jc w:val="right"/>
+              <w:spacing w:after="40" w:before="40"/>
+              <w:ind w:firstLine="0" w:left="100" w:right="100"/>
+            </w:pPr>
+            <w:r xmlns:w="http://schemas.openxmlformats.org/wordprocessingml/2006/main" xmlns:wp="http://schemas.openxmlformats.org/drawingml/2006/wordprocessingDrawing" xmlns:r="http://schemas.openxmlformats.org/officeDocument/2006/relationships" xmlns:w14="http://schemas.microsoft.com/office/word/2010/wordml">
+              <w:rPr>
+                <w:rFonts w:ascii="Arial" w:hAnsi="Arial" w:eastAsia="Arial" w:cs="Arial"/>
+                <w:sz w:val="22"/>
+                <w:szCs w:val="22"/>
+                <w:color w:val="111111"/>
+              </w:rPr>
+              <w:t xml:space="preserve">46.9%</w:t>
+            </w:r>
+          </w:p>
+        </w:tc>
+      </w:tr>
+      <w:tr>
+        <w:trPr>
+          <w:cantSplit/>
+          <w:trHeight w:val="360"/>
+        </w:trPr>
+        <w:tc>
+          <w:tcPr>
+            <w:tcBorders/>
+            <w:shd w:val="clear" w:color="auto" w:fill="FFFFFF"/>
+            <w:tcMar>
+              <w:top w:w="0" w:type="dxa"/>
+              <w:bottom w:w="0" w:type="dxa"/>
+              <w:left w:w="0" w:type="dxa"/>
+              <w:right w:w="0" w:type="dxa"/>
+            </w:tcMar>
+            <w:vAlign w:val="center"/>
+          </w:tcPr>
+          <w:p>
+            <w:pPr>
+              <w:jc w:val="right"/>
+              <w:spacing w:after="40" w:before="40"/>
+              <w:ind w:firstLine="0" w:left="100" w:right="100"/>
+            </w:pPr>
+            <w:r xmlns:w="http://schemas.openxmlformats.org/wordprocessingml/2006/main" xmlns:wp="http://schemas.openxmlformats.org/drawingml/2006/wordprocessingDrawing" xmlns:r="http://schemas.openxmlformats.org/officeDocument/2006/relationships" xmlns:w14="http://schemas.microsoft.com/office/word/2010/wordml">
+              <w:rPr>
+                <w:rFonts w:ascii="Arial" w:hAnsi="Arial" w:eastAsia="Arial" w:cs="Arial"/>
+                <w:sz w:val="22"/>
+                <w:szCs w:val="22"/>
+                <w:color w:val="111111"/>
+              </w:rPr>
+              <w:t xml:space="preserve">Perth and Kinross</w:t>
+            </w:r>
+          </w:p>
+        </w:tc>
+        <w:tc>
+          <w:tcPr>
+            <w:tcBorders/>
+            <w:shd w:val="clear" w:color="auto" w:fill="FFFFFF"/>
+            <w:tcMar>
+              <w:top w:w="0" w:type="dxa"/>
+              <w:bottom w:w="0" w:type="dxa"/>
+              <w:left w:w="0" w:type="dxa"/>
+              <w:right w:w="0" w:type="dxa"/>
+            </w:tcMar>
+            <w:vAlign w:val="center"/>
+          </w:tcPr>
+          <w:p>
+            <w:pPr>
+              <w:jc w:val="right"/>
+              <w:spacing w:after="40" w:before="40"/>
+              <w:ind w:firstLine="0" w:left="100" w:right="100"/>
+            </w:pPr>
+            <w:r xmlns:w="http://schemas.openxmlformats.org/wordprocessingml/2006/main" xmlns:wp="http://schemas.openxmlformats.org/drawingml/2006/wordprocessingDrawing" xmlns:r="http://schemas.openxmlformats.org/officeDocument/2006/relationships" xmlns:w14="http://schemas.microsoft.com/office/word/2010/wordml">
+              <w:rPr>
+                <w:rFonts w:ascii="Arial" w:hAnsi="Arial" w:eastAsia="Arial" w:cs="Arial"/>
+                <w:sz w:val="22"/>
+                <w:szCs w:val="22"/>
+                <w:color w:val="111111"/>
+              </w:rPr>
+              <w:t xml:space="preserve">6.00%</w:t>
+            </w:r>
+          </w:p>
+        </w:tc>
+        <w:tc>
+          <w:tcPr>
+            <w:tcBorders/>
+            <w:shd w:val="clear" w:color="auto" w:fill="FFFFFF"/>
+            <w:tcMar>
+              <w:top w:w="0" w:type="dxa"/>
+              <w:bottom w:w="0" w:type="dxa"/>
+              <w:left w:w="0" w:type="dxa"/>
+              <w:right w:w="0" w:type="dxa"/>
+            </w:tcMar>
+            <w:vAlign w:val="center"/>
+          </w:tcPr>
+          <w:p>
+            <w:pPr>
+              <w:jc w:val="right"/>
+              <w:spacing w:after="40" w:before="40"/>
+              <w:ind w:firstLine="0" w:left="100" w:right="100"/>
+            </w:pPr>
+            <w:r xmlns:w="http://schemas.openxmlformats.org/wordprocessingml/2006/main" xmlns:wp="http://schemas.openxmlformats.org/drawingml/2006/wordprocessingDrawing" xmlns:r="http://schemas.openxmlformats.org/officeDocument/2006/relationships" xmlns:w14="http://schemas.microsoft.com/office/word/2010/wordml">
+              <w:rPr>
+                <w:rFonts w:ascii="Arial" w:hAnsi="Arial" w:eastAsia="Arial" w:cs="Arial"/>
+                <w:sz w:val="22"/>
+                <w:szCs w:val="22"/>
+                <w:color w:val="111111"/>
+              </w:rPr>
+              <w:t xml:space="preserve">8.39%</w:t>
+            </w:r>
+          </w:p>
+        </w:tc>
+        <w:tc>
+          <w:tcPr>
+            <w:tcBorders/>
+            <w:shd w:val="clear" w:color="auto" w:fill="FFFFFF"/>
+            <w:tcMar>
+              <w:top w:w="0" w:type="dxa"/>
+              <w:bottom w:w="0" w:type="dxa"/>
+              <w:left w:w="0" w:type="dxa"/>
+              <w:right w:w="0" w:type="dxa"/>
+            </w:tcMar>
+            <w:vAlign w:val="center"/>
+          </w:tcPr>
+          <w:p>
+            <w:pPr>
+              <w:jc w:val="right"/>
+              <w:spacing w:after="40" w:before="40"/>
+              <w:ind w:firstLine="0" w:left="100" w:right="100"/>
+            </w:pPr>
+            <w:r xmlns:w="http://schemas.openxmlformats.org/wordprocessingml/2006/main" xmlns:wp="http://schemas.openxmlformats.org/drawingml/2006/wordprocessingDrawing" xmlns:r="http://schemas.openxmlformats.org/officeDocument/2006/relationships" xmlns:w14="http://schemas.microsoft.com/office/word/2010/wordml">
+              <w:rPr>
+                <w:rFonts w:ascii="Arial" w:hAnsi="Arial" w:eastAsia="Arial" w:cs="Arial"/>
+                <w:sz w:val="22"/>
+                <w:szCs w:val="22"/>
+                <w:color w:val="111111"/>
+              </w:rPr>
+              <w:t xml:space="preserve">1.00%</w:t>
+            </w:r>
+          </w:p>
+        </w:tc>
+        <w:tc>
+          <w:tcPr>
+            <w:tcBorders/>
+            <w:shd w:val="clear" w:color="auto" w:fill="FFFFFF"/>
+            <w:tcMar>
+              <w:top w:w="0" w:type="dxa"/>
+              <w:bottom w:w="0" w:type="dxa"/>
+              <w:left w:w="0" w:type="dxa"/>
+              <w:right w:w="0" w:type="dxa"/>
+            </w:tcMar>
+            <w:vAlign w:val="center"/>
+          </w:tcPr>
+          <w:p>
+            <w:pPr>
+              <w:jc w:val="right"/>
+              <w:spacing w:after="40" w:before="40"/>
+              <w:ind w:firstLine="0" w:left="100" w:right="100"/>
+            </w:pPr>
+            <w:r xmlns:w="http://schemas.openxmlformats.org/wordprocessingml/2006/main" xmlns:wp="http://schemas.openxmlformats.org/drawingml/2006/wordprocessingDrawing" xmlns:r="http://schemas.openxmlformats.org/officeDocument/2006/relationships" xmlns:w14="http://schemas.microsoft.com/office/word/2010/wordml">
+              <w:rPr>
+                <w:rFonts w:ascii="Arial" w:hAnsi="Arial" w:eastAsia="Arial" w:cs="Arial"/>
+                <w:sz w:val="22"/>
+                <w:szCs w:val="22"/>
+                <w:color w:val="111111"/>
+              </w:rPr>
+              <w:t xml:space="preserve">32.0%</w:t>
+            </w:r>
+          </w:p>
+        </w:tc>
+      </w:tr>
+      <w:tr>
+        <w:trPr>
+          <w:cantSplit/>
+          <w:trHeight w:val="360"/>
+        </w:trPr>
+        <w:tc>
+          <w:tcPr>
+            <w:tcBorders>
+              <w:bottom w:val="single" w:sz="16" w:space="0" w:color="000000"/>
+            </w:tcBorders>
+            <w:shd w:val="clear" w:color="auto" w:fill="FFFFFF"/>
+            <w:tcMar>
+              <w:top w:w="0" w:type="dxa"/>
+              <w:bottom w:w="0" w:type="dxa"/>
+              <w:left w:w="0" w:type="dxa"/>
+              <w:right w:w="0" w:type="dxa"/>
+            </w:tcMar>
+            <w:vAlign w:val="center"/>
+          </w:tcPr>
+          <w:p>
+            <w:pPr>
+              <w:jc w:val="right"/>
+              <w:spacing w:after="40" w:before="40"/>
+              <w:ind w:firstLine="0" w:left="100" w:right="100"/>
+            </w:pPr>
+            <w:r xmlns:w="http://schemas.openxmlformats.org/wordprocessingml/2006/main" xmlns:wp="http://schemas.openxmlformats.org/drawingml/2006/wordprocessingDrawing" xmlns:r="http://schemas.openxmlformats.org/officeDocument/2006/relationships" xmlns:w14="http://schemas.microsoft.com/office/word/2010/wordml">
+              <w:rPr>
+                <w:rFonts w:ascii="Arial" w:hAnsi="Arial" w:eastAsia="Arial" w:cs="Arial"/>
+                <w:sz w:val="22"/>
+                <w:szCs w:val="22"/>
+                <w:color w:val="111111"/>
+              </w:rPr>
+              <w:t xml:space="preserve">Rest of England-Scotland</w:t>
+            </w:r>
+          </w:p>
+        </w:tc>
+        <w:tc>
+          <w:tcPr>
+            <w:tcBorders>
+              <w:bottom w:val="single" w:sz="16" w:space="0" w:color="000000"/>
+            </w:tcBorders>
+            <w:shd w:val="clear" w:color="auto" w:fill="FFFFFF"/>
+            <w:tcMar>
+              <w:top w:w="0" w:type="dxa"/>
+              <w:bottom w:w="0" w:type="dxa"/>
+              <w:left w:w="0" w:type="dxa"/>
+              <w:right w:w="0" w:type="dxa"/>
+            </w:tcMar>
+            <w:vAlign w:val="center"/>
+          </w:tcPr>
+          <w:p>
+            <w:pPr>
+              <w:jc w:val="right"/>
+              <w:spacing w:after="40" w:before="40"/>
+              <w:ind w:firstLine="0" w:left="100" w:right="100"/>
+            </w:pPr>
+            <w:r xmlns:w="http://schemas.openxmlformats.org/wordprocessingml/2006/main" xmlns:wp="http://schemas.openxmlformats.org/drawingml/2006/wordprocessingDrawing" xmlns:r="http://schemas.openxmlformats.org/officeDocument/2006/relationships" xmlns:w14="http://schemas.microsoft.com/office/word/2010/wordml">
+              <w:rPr>
+                <w:rFonts w:ascii="Arial" w:hAnsi="Arial" w:eastAsia="Arial" w:cs="Arial"/>
+                <w:sz w:val="22"/>
+                <w:szCs w:val="22"/>
+                <w:color w:val="111111"/>
+              </w:rPr>
+              <w:t xml:space="preserve">10.00%</w:t>
+            </w:r>
+          </w:p>
+        </w:tc>
+        <w:tc>
+          <w:tcPr>
+            <w:tcBorders>
+              <w:bottom w:val="single" w:sz="16" w:space="0" w:color="000000"/>
+            </w:tcBorders>
+            <w:shd w:val="clear" w:color="auto" w:fill="FFFFFF"/>
+            <w:tcMar>
+              <w:top w:w="0" w:type="dxa"/>
+              <w:bottom w:w="0" w:type="dxa"/>
+              <w:left w:w="0" w:type="dxa"/>
+              <w:right w:w="0" w:type="dxa"/>
+            </w:tcMar>
+            <w:vAlign w:val="center"/>
+          </w:tcPr>
+          <w:p>
+            <w:pPr>
+              <w:jc w:val="right"/>
+              <w:spacing w:after="40" w:before="40"/>
+              <w:ind w:firstLine="0" w:left="100" w:right="100"/>
+            </w:pPr>
+            <w:r xmlns:w="http://schemas.openxmlformats.org/wordprocessingml/2006/main" xmlns:wp="http://schemas.openxmlformats.org/drawingml/2006/wordprocessingDrawing" xmlns:r="http://schemas.openxmlformats.org/officeDocument/2006/relationships" xmlns:w14="http://schemas.microsoft.com/office/word/2010/wordml">
+              <w:rPr>
+                <w:rFonts w:ascii="Arial" w:hAnsi="Arial" w:eastAsia="Arial" w:cs="Arial"/>
+                <w:sz w:val="22"/>
+                <w:szCs w:val="22"/>
+                <w:color w:val="111111"/>
+              </w:rPr>
+              <w:t xml:space="preserve">12.79%</w:t>
+            </w:r>
+          </w:p>
+        </w:tc>
+        <w:tc>
+          <w:tcPr>
+            <w:tcBorders>
+              <w:bottom w:val="single" w:sz="16" w:space="0" w:color="000000"/>
+            </w:tcBorders>
+            <w:shd w:val="clear" w:color="auto" w:fill="FFFFFF"/>
+            <w:tcMar>
+              <w:top w:w="0" w:type="dxa"/>
+              <w:bottom w:w="0" w:type="dxa"/>
+              <w:left w:w="0" w:type="dxa"/>
+              <w:right w:w="0" w:type="dxa"/>
+            </w:tcMar>
+            <w:vAlign w:val="center"/>
+          </w:tcPr>
+          <w:p>
+            <w:pPr>
+              <w:jc w:val="right"/>
+              <w:spacing w:after="40" w:before="40"/>
+              <w:ind w:firstLine="0" w:left="100" w:right="100"/>
+            </w:pPr>
+            <w:r xmlns:w="http://schemas.openxmlformats.org/wordprocessingml/2006/main" xmlns:wp="http://schemas.openxmlformats.org/drawingml/2006/wordprocessingDrawing" xmlns:r="http://schemas.openxmlformats.org/officeDocument/2006/relationships" xmlns:w14="http://schemas.microsoft.com/office/word/2010/wordml">
+              <w:rPr>
+                <w:rFonts w:ascii="Arial" w:hAnsi="Arial" w:eastAsia="Arial" w:cs="Arial"/>
+                <w:sz w:val="22"/>
+                <w:szCs w:val="22"/>
+                <w:color w:val="111111"/>
+              </w:rPr>
+              <w:t xml:space="preserve">0.00%</w:t>
+            </w:r>
+          </w:p>
+        </w:tc>
+        <w:tc>
+          <w:tcPr>
+            <w:tcBorders>
+              <w:bottom w:val="single" w:sz="16" w:space="0" w:color="000000"/>
+            </w:tcBorders>
+            <w:shd w:val="clear" w:color="auto" w:fill="FFFFFF"/>
+            <w:tcMar>
+              <w:top w:w="0" w:type="dxa"/>
+              <w:bottom w:w="0" w:type="dxa"/>
+              <w:left w:w="0" w:type="dxa"/>
+              <w:right w:w="0" w:type="dxa"/>
+            </w:tcMar>
+            <w:vAlign w:val="center"/>
+          </w:tcPr>
+          <w:p>
+            <w:pPr>
+              <w:jc w:val="right"/>
+              <w:spacing w:after="40" w:before="40"/>
+              <w:ind w:firstLine="0" w:left="100" w:right="100"/>
+            </w:pPr>
+            <w:r xmlns:w="http://schemas.openxmlformats.org/wordprocessingml/2006/main" xmlns:wp="http://schemas.openxmlformats.org/drawingml/2006/wordprocessingDrawing" xmlns:r="http://schemas.openxmlformats.org/officeDocument/2006/relationships" xmlns:w14="http://schemas.microsoft.com/office/word/2010/wordml">
+              <w:rPr>
+                <w:rFonts w:ascii="Arial" w:hAnsi="Arial" w:eastAsia="Arial" w:cs="Arial"/>
+                <w:sz w:val="22"/>
+                <w:szCs w:val="22"/>
+                <w:color w:val="111111"/>
+              </w:rPr>
+              <w:t xml:space="preserve">73.0%</w:t>
+            </w:r>
+          </w:p>
+        </w:tc>
+      </w:tr>
+    </w:tbl>
+    <w:p>
+      <w:pPr>
+        <w:pStyle w:val="FirstParagraph"/>
       </w:pPr>
       <w:r>
         <w:drawing>
@@ -157,7 +1784,7 @@
                     </pic:cNvPicPr>
                   </pic:nvPicPr>
                   <pic:blipFill>
-                    <a:blip r:embed="rId23"/>
+                    <a:blip r:embed="rId26"/>
                     <a:stretch>
                       <a:fillRect/>
                     </a:stretch>

</xml_diff>